<commit_message>
Update .gitignore to exclude build directory and improve syllabus formatting for clarity
</commit_message>
<xml_diff>
--- a/templates/reference.docx
+++ b/templates/reference.docx
@@ -47,7 +47,7 @@
         <w:pStyle w:val="Heading1"/>
       </w:pPr>
       <w:bookmarkStart w:id="0" w:name="heading-1"/>
-      <w:bookmarkStart w:id="1" w:name="_Toc222778861"/>
+      <w:bookmarkStart w:id="1" w:name="_Toc222779955"/>
       <w:r>
         <w:t>Heading 1</w:t>
       </w:r>
@@ -62,7 +62,7 @@
         </w:rPr>
       </w:pPr>
       <w:bookmarkStart w:id="2" w:name="heading-2"/>
-      <w:bookmarkStart w:id="3" w:name="_Toc222778862"/>
+      <w:bookmarkStart w:id="3" w:name="_Toc222779956"/>
       <w:r>
         <w:t>Heading 2</w:t>
       </w:r>
@@ -74,7 +74,7 @@
         <w:pStyle w:val="Heading3"/>
       </w:pPr>
       <w:bookmarkStart w:id="4" w:name="heading-3"/>
-      <w:bookmarkStart w:id="5" w:name="_Toc222778863"/>
+      <w:bookmarkStart w:id="5" w:name="_Toc222779957"/>
       <w:r>
         <w:t>Heading 3</w:t>
       </w:r>
@@ -299,9 +299,11 @@
       <w:pPr>
         <w:pStyle w:val="DefinitionTerm"/>
       </w:pPr>
+      <w:proofErr w:type="spellStart"/>
       <w:r>
         <w:t>DefinitionTerm</w:t>
       </w:r>
+      <w:proofErr w:type="spellEnd"/>
     </w:p>
     <w:p>
       <w:pPr>
@@ -359,11 +361,15 @@
             </w:tabs>
             <w:rPr>
               <w:rFonts w:asciiTheme="minorHAnsi" w:hAnsiTheme="minorHAnsi" w:cstheme="minorBidi"/>
+              <w:b w:val="0"/>
+              <w:bCs w:val="0"/>
+              <w:iCs w:val="0"/>
               <w:caps w:val="0"/>
               <w:noProof/>
               <w:kern w:val="2"/>
               <w:sz w:val="24"/>
               <w:lang w:val="en-UA" w:eastAsia="en-GB"/>
+              <w14:ligatures w14:val="standardContextual"/>
             </w:rPr>
           </w:pPr>
           <w:r>
@@ -383,27 +389,27 @@
             </w:rPr>
             <w:fldChar w:fldCharType="separate"/>
           </w:r>
-          <w:hyperlink w:anchor="_Toc222778861" w:history="1">
+          <w:hyperlink w:anchor="_Toc222779955" w:history="1">
             <w:r>
               <w:rPr>
                 <w:rStyle w:val="Hyperlink"/>
                 <w:noProof/>
               </w:rPr>
-              <w:t>Headi</w:t>
+              <w:t>Heading</w:t>
             </w:r>
             <w:r>
               <w:rPr>
                 <w:rStyle w:val="Hyperlink"/>
                 <w:noProof/>
               </w:rPr>
-              <w:t>n</w:t>
+              <w:t xml:space="preserve"> </w:t>
             </w:r>
             <w:r>
               <w:rPr>
                 <w:rStyle w:val="Hyperlink"/>
                 <w:noProof/>
               </w:rPr>
-              <w:t>g 1</w:t>
+              <w:t>1</w:t>
             </w:r>
             <w:r>
               <w:rPr>
@@ -424,7 +430,7 @@
                 <w:noProof/>
                 <w:webHidden/>
               </w:rPr>
-              <w:instrText xml:space="preserve"> PAGEREF _Toc222778861 \h </w:instrText>
+              <w:instrText xml:space="preserve"> PAGEREF _Toc222779955 \h </w:instrText>
             </w:r>
             <w:r>
               <w:rPr>
@@ -462,13 +468,17 @@
               <w:tab w:val="right" w:leader="dot" w:pos="9961"/>
             </w:tabs>
             <w:rPr>
+              <w:b/>
+              <w:bCs w:val="0"/>
               <w:noProof/>
               <w:kern w:val="2"/>
               <w:sz w:val="24"/>
+              <w:szCs w:val="24"/>
               <w:lang w:val="en-UA" w:eastAsia="en-GB"/>
+              <w14:ligatures w14:val="standardContextual"/>
             </w:rPr>
           </w:pPr>
-          <w:hyperlink w:anchor="_Toc222778862" w:history="1">
+          <w:hyperlink w:anchor="_Toc222779956" w:history="1">
             <w:r>
               <w:rPr>
                 <w:rStyle w:val="Hyperlink"/>
@@ -495,7 +505,7 @@
                 <w:noProof/>
                 <w:webHidden/>
               </w:rPr>
-              <w:instrText xml:space="preserve"> PAGEREF _Toc222778862 \h </w:instrText>
+              <w:instrText xml:space="preserve"> PAGEREF _Toc222779956 \h </w:instrText>
             </w:r>
             <w:r>
               <w:rPr>
@@ -537,10 +547,12 @@
               <w:noProof/>
               <w:kern w:val="2"/>
               <w:sz w:val="24"/>
+              <w:szCs w:val="24"/>
               <w:lang w:val="en-UA" w:eastAsia="en-GB"/>
+              <w14:ligatures w14:val="standardContextual"/>
             </w:rPr>
           </w:pPr>
-          <w:hyperlink w:anchor="_Toc222778863" w:history="1">
+          <w:hyperlink w:anchor="_Toc222779957" w:history="1">
             <w:r>
               <w:rPr>
                 <w:rStyle w:val="Hyperlink"/>
@@ -567,7 +579,7 @@
                 <w:noProof/>
                 <w:webHidden/>
               </w:rPr>
-              <w:instrText xml:space="preserve"> PAGEREF _Toc222778863 \h </w:instrText>
+              <w:instrText xml:space="preserve"> PAGEREF _Toc222779957 \h </w:instrText>
             </w:r>
             <w:r>
               <w:rPr>
@@ -1121,7 +1133,7 @@
     <w:semiHidden/>
     <w:unhideWhenUsed/>
     <w:qFormat/>
-    <w:rsid w:val="00B925E2"/>
+    <w:rsid w:val="007B0689"/>
     <w:pPr>
       <w:keepNext/>
       <w:keepLines/>
@@ -1145,11 +1157,12 @@
     <w:semiHidden/>
     <w:unhideWhenUsed/>
     <w:qFormat/>
-    <w:rsid w:val="00E669AE"/>
+    <w:rsid w:val="007B0689"/>
     <w:pPr>
       <w:keepNext/>
       <w:keepLines/>
       <w:spacing w:before="160" w:after="80"/>
+      <w:jc w:val="left"/>
       <w:outlineLvl w:val="2"/>
     </w:pPr>
     <w:rPr>
@@ -1489,7 +1502,7 @@
     <w:link w:val="Heading2"/>
     <w:uiPriority w:val="9"/>
     <w:semiHidden/>
-    <w:rsid w:val="00B925E2"/>
+    <w:rsid w:val="007B0689"/>
     <w:rPr>
       <w:rFonts w:ascii="Times New Roman" w:eastAsiaTheme="majorEastAsia" w:hAnsi="Times New Roman" w:cstheme="majorBidi"/>
       <w:b/>
@@ -1503,10 +1516,9 @@
     <w:link w:val="Heading3"/>
     <w:uiPriority w:val="9"/>
     <w:semiHidden/>
-    <w:rsid w:val="00E669AE"/>
+    <w:rsid w:val="007B0689"/>
     <w:rPr>
       <w:rFonts w:ascii="Times New Roman" w:eastAsiaTheme="majorEastAsia" w:hAnsi="Times New Roman" w:cstheme="majorBidi"/>
-      <w:color w:val="auto"/>
       <w:sz w:val="28"/>
       <w:szCs w:val="28"/>
     </w:rPr>
@@ -1773,7 +1785,7 @@
     <w:next w:val="Normal"/>
     <w:autoRedefine/>
     <w:uiPriority w:val="39"/>
-    <w:rsid w:val="0070192F"/>
+    <w:rsid w:val="007B0689"/>
     <w:pPr>
       <w:spacing w:before="240" w:after="120"/>
       <w:ind w:firstLine="0"/>
@@ -1792,15 +1804,13 @@
     <w:next w:val="Normal"/>
     <w:autoRedefine/>
     <w:uiPriority w:val="39"/>
-    <w:rsid w:val="0070192F"/>
+    <w:rsid w:val="007B0689"/>
     <w:pPr>
       <w:spacing w:before="120"/>
       <w:ind w:firstLine="0"/>
       <w:jc w:val="left"/>
     </w:pPr>
     <w:rPr>
-      <w:rFonts w:asciiTheme="minorHAnsi" w:hAnsiTheme="minorHAnsi"/>
-      <w:b/>
       <w:bCs/>
       <w:szCs w:val="22"/>
     </w:rPr>
@@ -2236,7 +2246,7 @@
 </file>
 
 <file path=customXml/itemProps1.xml><?xml version="1.0" encoding="utf-8"?>
-<ds:datastoreItem xmlns:ds="http://schemas.openxmlformats.org/officeDocument/2006/customXml" ds:itemID="{E1B32F90-7497-674F-AD23-915F55B54714}">
+<ds:datastoreItem xmlns:ds="http://schemas.openxmlformats.org/officeDocument/2006/customXml" ds:itemID="{93F40D5E-99FC-BB4D-A888-2D7838E48A49}">
   <ds:schemaRefs>
     <ds:schemaRef ds:uri="http://schemas.openxmlformats.org/officeDocument/2006/bibliography"/>
   </ds:schemaRefs>

</xml_diff>

<commit_message>
Refactor syllabus and module documents for clarity by removing unnecessary whitespace and improving formatting consistency
</commit_message>
<xml_diff>
--- a/templates/reference.docx
+++ b/templates/reference.docx
@@ -326,6 +326,12 @@
     </w:p>
     <w:sdt>
       <w:sdtPr>
+        <w:rPr>
+          <w:rFonts w:eastAsiaTheme="minorEastAsia" w:cstheme="minorBidi"/>
+          <w:b w:val="0"/>
+          <w:caps w:val="0"/>
+          <w:szCs w:val="24"/>
+        </w:rPr>
         <w:id w:val="-1576821454"/>
         <w:docPartObj>
           <w:docPartGallery w:val="Table of Contents"/>
@@ -334,11 +340,8 @@
       </w:sdtPr>
       <w:sdtEndPr>
         <w:rPr>
-          <w:rFonts w:eastAsiaTheme="minorEastAsia" w:cstheme="minorBidi"/>
           <w:bCs/>
-          <w:caps w:val="0"/>
           <w:noProof/>
-          <w:szCs w:val="24"/>
         </w:rPr>
       </w:sdtEndPr>
       <w:sdtContent>
@@ -395,21 +398,7 @@
                 <w:rStyle w:val="Hyperlink"/>
                 <w:noProof/>
               </w:rPr>
-              <w:t>Heading</w:t>
-            </w:r>
-            <w:r>
-              <w:rPr>
-                <w:rStyle w:val="Hyperlink"/>
-                <w:noProof/>
-              </w:rPr>
-              <w:t xml:space="preserve"> </w:t>
-            </w:r>
-            <w:r>
-              <w:rPr>
-                <w:rStyle w:val="Hyperlink"/>
-                <w:noProof/>
-              </w:rPr>
-              <w:t>1</w:t>
+              <w:t>Heading 1</w:t>
             </w:r>
             <w:r>
               <w:rPr>
@@ -713,6 +702,201 @@
 <file path=word/numbering.xml><?xml version="1.0" encoding="utf-8"?>
 <w:numbering xmlns:wpc="http://schemas.microsoft.com/office/word/2010/wordprocessingCanvas" xmlns:cx="http://schemas.microsoft.com/office/drawing/2014/chartex" xmlns:cx1="http://schemas.microsoft.com/office/drawing/2015/9/8/chartex" xmlns:cx2="http://schemas.microsoft.com/office/drawing/2015/10/21/chartex" xmlns:cx3="http://schemas.microsoft.com/office/drawing/2016/5/9/chartex" xmlns:cx4="http://schemas.microsoft.com/office/drawing/2016/5/10/chartex" xmlns:cx5="http://schemas.microsoft.com/office/drawing/2016/5/11/chartex" xmlns:cx6="http://schemas.microsoft.com/office/drawing/2016/5/12/chartex" xmlns:cx7="http://schemas.microsoft.com/office/drawing/2016/5/13/chartex" xmlns:cx8="http://schemas.microsoft.com/office/drawing/2016/5/14/chartex" xmlns:mc="http://schemas.openxmlformats.org/markup-compatibility/2006" xmlns:aink="http://schemas.microsoft.com/office/drawing/2016/ink" xmlns:am3d="http://schemas.microsoft.com/office/drawing/2017/model3d" xmlns:o="urn:schemas-microsoft-com:office:office" xmlns:oel="http://schemas.microsoft.com/office/2019/extlst" xmlns:r="http://schemas.openxmlformats.org/officeDocument/2006/relationships" xmlns:m="http://schemas.openxmlformats.org/officeDocument/2006/math" xmlns:v="urn:schemas-microsoft-com:vml" xmlns:wp14="http://schemas.microsoft.com/office/word/2010/wordprocessingDrawing" xmlns:wp="http://schemas.openxmlformats.org/drawingml/2006/wordprocessingDrawing" xmlns:w10="urn:schemas-microsoft-com:office:word" xmlns:w="http://schemas.openxmlformats.org/wordprocessingml/2006/main" xmlns:w14="http://schemas.microsoft.com/office/word/2010/wordml" xmlns:w15="http://schemas.microsoft.com/office/word/2012/wordml" xmlns:w16cex="http://schemas.microsoft.com/office/word/2018/wordml/cex" xmlns:w16cid="http://schemas.microsoft.com/office/word/2016/wordml/cid" xmlns:w16="http://schemas.microsoft.com/office/word/2018/wordml" xmlns:w16du="http://schemas.microsoft.com/office/word/2023/wordml/word16du" xmlns:w16sdtdh="http://schemas.microsoft.com/office/word/2020/wordml/sdtdatahash" xmlns:w16sdtfl="http://schemas.microsoft.com/office/word/2024/wordml/sdtformatlock" xmlns:w16se="http://schemas.microsoft.com/office/word/2015/wordml/symex" xmlns:wpg="http://schemas.microsoft.com/office/word/2010/wordprocessingGroup" xmlns:wpi="http://schemas.microsoft.com/office/word/2010/wordprocessingInk" xmlns:wne="http://schemas.microsoft.com/office/word/2006/wordml" xmlns:wps="http://schemas.microsoft.com/office/word/2010/wordprocessingShape" mc:Ignorable="w14 w15 w16se w16cid w16 w16cex w16sdtdh w16sdtfl w16du wp14">
   <w:abstractNum w:abstractNumId="0" w15:restartNumberingAfterBreak="0">
+    <w:nsid w:val="FFFFFF7C"/>
+    <w:multiLevelType w:val="singleLevel"/>
+    <w:tmpl w:val="FC04C00C"/>
+    <w:lvl w:ilvl="0">
+      <w:start w:val="1"/>
+      <w:numFmt w:val="decimal"/>
+      <w:pStyle w:val="ListNumber5"/>
+      <w:lvlText w:val="%1."/>
+      <w:lvlJc w:val="left"/>
+      <w:pPr>
+        <w:tabs>
+          <w:tab w:val="num" w:pos="1492"/>
+        </w:tabs>
+        <w:ind w:left="1492" w:hanging="360"/>
+      </w:pPr>
+    </w:lvl>
+  </w:abstractNum>
+  <w:abstractNum w:abstractNumId="1" w15:restartNumberingAfterBreak="0">
+    <w:nsid w:val="FFFFFF7D"/>
+    <w:multiLevelType w:val="singleLevel"/>
+    <w:tmpl w:val="9C920126"/>
+    <w:lvl w:ilvl="0">
+      <w:start w:val="1"/>
+      <w:numFmt w:val="decimal"/>
+      <w:pStyle w:val="ListNumber4"/>
+      <w:lvlText w:val="%1."/>
+      <w:lvlJc w:val="left"/>
+      <w:pPr>
+        <w:tabs>
+          <w:tab w:val="num" w:pos="1209"/>
+        </w:tabs>
+        <w:ind w:left="1209" w:hanging="360"/>
+      </w:pPr>
+    </w:lvl>
+  </w:abstractNum>
+  <w:abstractNum w:abstractNumId="2" w15:restartNumberingAfterBreak="0">
+    <w:nsid w:val="FFFFFF7E"/>
+    <w:multiLevelType w:val="singleLevel"/>
+    <w:tmpl w:val="B93A643A"/>
+    <w:lvl w:ilvl="0">
+      <w:start w:val="1"/>
+      <w:numFmt w:val="decimal"/>
+      <w:pStyle w:val="ListNumber3"/>
+      <w:lvlText w:val="%1."/>
+      <w:lvlJc w:val="left"/>
+      <w:pPr>
+        <w:tabs>
+          <w:tab w:val="num" w:pos="926"/>
+        </w:tabs>
+        <w:ind w:left="926" w:hanging="360"/>
+      </w:pPr>
+    </w:lvl>
+  </w:abstractNum>
+  <w:abstractNum w:abstractNumId="3" w15:restartNumberingAfterBreak="0">
+    <w:nsid w:val="FFFFFF7F"/>
+    <w:multiLevelType w:val="singleLevel"/>
+    <w:tmpl w:val="3DF66C78"/>
+    <w:lvl w:ilvl="0">
+      <w:start w:val="1"/>
+      <w:numFmt w:val="decimal"/>
+      <w:pStyle w:val="ListNumber2"/>
+      <w:lvlText w:val="%1."/>
+      <w:lvlJc w:val="left"/>
+      <w:pPr>
+        <w:tabs>
+          <w:tab w:val="num" w:pos="643"/>
+        </w:tabs>
+        <w:ind w:left="643" w:hanging="360"/>
+      </w:pPr>
+    </w:lvl>
+  </w:abstractNum>
+  <w:abstractNum w:abstractNumId="4" w15:restartNumberingAfterBreak="0">
+    <w:nsid w:val="FFFFFF80"/>
+    <w:multiLevelType w:val="singleLevel"/>
+    <w:tmpl w:val="7CBCA0F8"/>
+    <w:lvl w:ilvl="0">
+      <w:start w:val="1"/>
+      <w:numFmt w:val="bullet"/>
+      <w:pStyle w:val="ListBullet5"/>
+      <w:lvlText w:val=""/>
+      <w:lvlJc w:val="left"/>
+      <w:pPr>
+        <w:tabs>
+          <w:tab w:val="num" w:pos="1492"/>
+        </w:tabs>
+        <w:ind w:left="1492" w:hanging="360"/>
+      </w:pPr>
+      <w:rPr>
+        <w:rFonts w:ascii="Symbol" w:hAnsi="Symbol" w:hint="default"/>
+      </w:rPr>
+    </w:lvl>
+  </w:abstractNum>
+  <w:abstractNum w:abstractNumId="5" w15:restartNumberingAfterBreak="0">
+    <w:nsid w:val="FFFFFF81"/>
+    <w:multiLevelType w:val="singleLevel"/>
+    <w:tmpl w:val="88F80F32"/>
+    <w:lvl w:ilvl="0">
+      <w:start w:val="1"/>
+      <w:numFmt w:val="bullet"/>
+      <w:pStyle w:val="ListBullet4"/>
+      <w:lvlText w:val=""/>
+      <w:lvlJc w:val="left"/>
+      <w:pPr>
+        <w:tabs>
+          <w:tab w:val="num" w:pos="1209"/>
+        </w:tabs>
+        <w:ind w:left="1209" w:hanging="360"/>
+      </w:pPr>
+      <w:rPr>
+        <w:rFonts w:ascii="Symbol" w:hAnsi="Symbol" w:hint="default"/>
+      </w:rPr>
+    </w:lvl>
+  </w:abstractNum>
+  <w:abstractNum w:abstractNumId="6" w15:restartNumberingAfterBreak="0">
+    <w:nsid w:val="FFFFFF82"/>
+    <w:multiLevelType w:val="singleLevel"/>
+    <w:tmpl w:val="3E7A5AA8"/>
+    <w:lvl w:ilvl="0">
+      <w:start w:val="1"/>
+      <w:numFmt w:val="bullet"/>
+      <w:pStyle w:val="ListBullet3"/>
+      <w:lvlText w:val=""/>
+      <w:lvlJc w:val="left"/>
+      <w:pPr>
+        <w:tabs>
+          <w:tab w:val="num" w:pos="926"/>
+        </w:tabs>
+        <w:ind w:left="926" w:hanging="360"/>
+      </w:pPr>
+      <w:rPr>
+        <w:rFonts w:ascii="Symbol" w:hAnsi="Symbol" w:hint="default"/>
+      </w:rPr>
+    </w:lvl>
+  </w:abstractNum>
+  <w:abstractNum w:abstractNumId="7" w15:restartNumberingAfterBreak="0">
+    <w:nsid w:val="FFFFFF83"/>
+    <w:multiLevelType w:val="singleLevel"/>
+    <w:tmpl w:val="F2E6FC98"/>
+    <w:lvl w:ilvl="0">
+      <w:start w:val="1"/>
+      <w:numFmt w:val="bullet"/>
+      <w:pStyle w:val="ListBullet2"/>
+      <w:lvlText w:val=""/>
+      <w:lvlJc w:val="left"/>
+      <w:pPr>
+        <w:tabs>
+          <w:tab w:val="num" w:pos="643"/>
+        </w:tabs>
+        <w:ind w:left="643" w:hanging="360"/>
+      </w:pPr>
+      <w:rPr>
+        <w:rFonts w:ascii="Symbol" w:hAnsi="Symbol" w:hint="default"/>
+      </w:rPr>
+    </w:lvl>
+  </w:abstractNum>
+  <w:abstractNum w:abstractNumId="8" w15:restartNumberingAfterBreak="0">
+    <w:nsid w:val="FFFFFF88"/>
+    <w:multiLevelType w:val="singleLevel"/>
+    <w:tmpl w:val="CF94F130"/>
+    <w:lvl w:ilvl="0">
+      <w:start w:val="1"/>
+      <w:numFmt w:val="decimal"/>
+      <w:pStyle w:val="ListNumber"/>
+      <w:lvlText w:val="%1."/>
+      <w:lvlJc w:val="left"/>
+      <w:pPr>
+        <w:tabs>
+          <w:tab w:val="num" w:pos="360"/>
+        </w:tabs>
+        <w:ind w:left="360" w:hanging="360"/>
+      </w:pPr>
+    </w:lvl>
+  </w:abstractNum>
+  <w:abstractNum w:abstractNumId="9" w15:restartNumberingAfterBreak="0">
+    <w:nsid w:val="FFFFFF89"/>
+    <w:multiLevelType w:val="singleLevel"/>
+    <w:tmpl w:val="40D00052"/>
+    <w:lvl w:ilvl="0">
+      <w:start w:val="1"/>
+      <w:numFmt w:val="bullet"/>
+      <w:pStyle w:val="ListBullet"/>
+      <w:lvlText w:val=""/>
+      <w:lvlJc w:val="left"/>
+      <w:pPr>
+        <w:tabs>
+          <w:tab w:val="num" w:pos="360"/>
+        </w:tabs>
+        <w:ind w:left="360" w:hanging="360"/>
+      </w:pPr>
+      <w:rPr>
+        <w:rFonts w:ascii="Symbol" w:hAnsi="Symbol" w:hint="default"/>
+      </w:rPr>
+    </w:lvl>
+  </w:abstractNum>
+  <w:abstractNum w:abstractNumId="10" w15:restartNumberingAfterBreak="0">
     <w:nsid w:val="170CD2DE"/>
     <w:multiLevelType w:val="multilevel"/>
     <w:tmpl w:val="39224EC8"/>
@@ -817,7 +1001,97 @@
     </w:lvl>
   </w:abstractNum>
   <w:num w:numId="1" w16cid:durableId="1693262392">
+    <w:abstractNumId w:val="10"/>
+  </w:num>
+  <w:num w:numId="2" w16cid:durableId="8988000">
+    <w:abstractNumId w:val="8"/>
+  </w:num>
+  <w:num w:numId="3" w16cid:durableId="453138359">
+    <w:abstractNumId w:val="8"/>
+  </w:num>
+  <w:num w:numId="4" w16cid:durableId="679241426">
+    <w:abstractNumId w:val="8"/>
+  </w:num>
+  <w:num w:numId="5" w16cid:durableId="92750442">
+    <w:abstractNumId w:val="8"/>
+  </w:num>
+  <w:num w:numId="6" w16cid:durableId="2029141752">
+    <w:abstractNumId w:val="8"/>
+  </w:num>
+  <w:num w:numId="7" w16cid:durableId="999505648">
+    <w:abstractNumId w:val="3"/>
+  </w:num>
+  <w:num w:numId="8" w16cid:durableId="2054303624">
+    <w:abstractNumId w:val="3"/>
+  </w:num>
+  <w:num w:numId="9" w16cid:durableId="674722571">
+    <w:abstractNumId w:val="3"/>
+  </w:num>
+  <w:num w:numId="10" w16cid:durableId="1468235369">
+    <w:abstractNumId w:val="3"/>
+  </w:num>
+  <w:num w:numId="11" w16cid:durableId="1502357533">
+    <w:abstractNumId w:val="3"/>
+  </w:num>
+  <w:num w:numId="12" w16cid:durableId="1845775617">
+    <w:abstractNumId w:val="2"/>
+  </w:num>
+  <w:num w:numId="13" w16cid:durableId="1585263861">
+    <w:abstractNumId w:val="2"/>
+  </w:num>
+  <w:num w:numId="14" w16cid:durableId="1044402457">
+    <w:abstractNumId w:val="2"/>
+  </w:num>
+  <w:num w:numId="15" w16cid:durableId="43019654">
+    <w:abstractNumId w:val="2"/>
+  </w:num>
+  <w:num w:numId="16" w16cid:durableId="1919367817">
+    <w:abstractNumId w:val="2"/>
+  </w:num>
+  <w:num w:numId="17" w16cid:durableId="2083021174">
+    <w:abstractNumId w:val="1"/>
+  </w:num>
+  <w:num w:numId="18" w16cid:durableId="1224410126">
+    <w:abstractNumId w:val="1"/>
+  </w:num>
+  <w:num w:numId="19" w16cid:durableId="1467041282">
+    <w:abstractNumId w:val="1"/>
+  </w:num>
+  <w:num w:numId="20" w16cid:durableId="1362126261">
+    <w:abstractNumId w:val="1"/>
+  </w:num>
+  <w:num w:numId="21" w16cid:durableId="244849210">
+    <w:abstractNumId w:val="1"/>
+  </w:num>
+  <w:num w:numId="22" w16cid:durableId="529103409">
     <w:abstractNumId w:val="0"/>
+  </w:num>
+  <w:num w:numId="23" w16cid:durableId="84544094">
+    <w:abstractNumId w:val="0"/>
+  </w:num>
+  <w:num w:numId="24" w16cid:durableId="1062213106">
+    <w:abstractNumId w:val="0"/>
+  </w:num>
+  <w:num w:numId="25" w16cid:durableId="489248559">
+    <w:abstractNumId w:val="0"/>
+  </w:num>
+  <w:num w:numId="26" w16cid:durableId="524445058">
+    <w:abstractNumId w:val="0"/>
+  </w:num>
+  <w:num w:numId="27" w16cid:durableId="1258515475">
+    <w:abstractNumId w:val="9"/>
+  </w:num>
+  <w:num w:numId="28" w16cid:durableId="1322346832">
+    <w:abstractNumId w:val="7"/>
+  </w:num>
+  <w:num w:numId="29" w16cid:durableId="961036153">
+    <w:abstractNumId w:val="6"/>
+  </w:num>
+  <w:num w:numId="30" w16cid:durableId="729109629">
+    <w:abstractNumId w:val="5"/>
+  </w:num>
+  <w:num w:numId="31" w16cid:durableId="1329595717">
+    <w:abstractNumId w:val="4"/>
   </w:num>
 </w:numbering>
 </file>
@@ -1301,12 +1575,8 @@
   <w:style w:type="character" w:default="1" w:styleId="DefaultParagraphFont">
     <w:name w:val="Default Paragraph Font"/>
     <w:uiPriority w:val="1"/>
+    <w:semiHidden/>
     <w:unhideWhenUsed/>
-    <w:rsid w:val="004376F2"/>
-    <w:rPr>
-      <w:rFonts w:ascii="Times New Roman" w:hAnsi="Times New Roman"/>
-      <w:sz w:val="28"/>
-    </w:rPr>
   </w:style>
   <w:style w:type="table" w:default="1" w:styleId="TableNormal">
     <w:name w:val="Normal Table"/>
@@ -1773,10 +2043,11 @@
   <w:style w:type="paragraph" w:styleId="ListParagraph">
     <w:name w:val="List Paragraph"/>
     <w:basedOn w:val="Normal"/>
-    <w:rsid w:val="004376F2"/>
+    <w:rsid w:val="007A5332"/>
     <w:pPr>
       <w:ind w:left="1418" w:hanging="709"/>
       <w:contextualSpacing/>
+      <w:jc w:val="left"/>
     </w:pPr>
   </w:style>
   <w:style w:type="paragraph" w:styleId="TOC1">
@@ -1942,6 +2213,185 @@
       <w:sz w:val="20"/>
       <w:szCs w:val="20"/>
     </w:rPr>
+  </w:style>
+  <w:style w:type="paragraph" w:styleId="ListNumber">
+    <w:name w:val="List Number"/>
+    <w:basedOn w:val="Normal"/>
+    <w:rsid w:val="0023458B"/>
+    <w:pPr>
+      <w:numPr>
+        <w:numId w:val="6"/>
+      </w:numPr>
+      <w:contextualSpacing/>
+      <w:jc w:val="left"/>
+    </w:pPr>
+  </w:style>
+  <w:style w:type="paragraph" w:styleId="ListNumber2">
+    <w:name w:val="List Number 2"/>
+    <w:basedOn w:val="Normal"/>
+    <w:rsid w:val="0023458B"/>
+    <w:pPr>
+      <w:numPr>
+        <w:numId w:val="11"/>
+      </w:numPr>
+      <w:contextualSpacing/>
+      <w:jc w:val="left"/>
+    </w:pPr>
+  </w:style>
+  <w:style w:type="paragraph" w:styleId="ListNumber3">
+    <w:name w:val="List Number 3"/>
+    <w:basedOn w:val="Normal"/>
+    <w:rsid w:val="0023458B"/>
+    <w:pPr>
+      <w:numPr>
+        <w:numId w:val="16"/>
+      </w:numPr>
+      <w:contextualSpacing/>
+      <w:jc w:val="left"/>
+    </w:pPr>
+  </w:style>
+  <w:style w:type="paragraph" w:styleId="ListNumber4">
+    <w:name w:val="List Number 4"/>
+    <w:basedOn w:val="Normal"/>
+    <w:rsid w:val="0023458B"/>
+    <w:pPr>
+      <w:numPr>
+        <w:numId w:val="21"/>
+      </w:numPr>
+      <w:contextualSpacing/>
+      <w:jc w:val="left"/>
+    </w:pPr>
+  </w:style>
+  <w:style w:type="paragraph" w:styleId="ListNumber5">
+    <w:name w:val="List Number 5"/>
+    <w:basedOn w:val="Normal"/>
+    <w:rsid w:val="0023458B"/>
+    <w:pPr>
+      <w:numPr>
+        <w:numId w:val="26"/>
+      </w:numPr>
+      <w:contextualSpacing/>
+      <w:jc w:val="left"/>
+    </w:pPr>
+  </w:style>
+  <w:style w:type="character" w:styleId="LineNumber">
+    <w:name w:val="line number"/>
+    <w:basedOn w:val="DefaultParagraphFont"/>
+    <w:rsid w:val="0023458B"/>
+    <w:rPr>
+      <w:rFonts w:ascii="Times New Roman" w:hAnsi="Times New Roman"/>
+      <w:sz w:val="28"/>
+    </w:rPr>
+  </w:style>
+  <w:style w:type="paragraph" w:styleId="List">
+    <w:name w:val="List"/>
+    <w:basedOn w:val="Normal"/>
+    <w:rsid w:val="0023458B"/>
+    <w:pPr>
+      <w:ind w:left="283" w:hanging="283"/>
+      <w:contextualSpacing/>
+      <w:jc w:val="left"/>
+    </w:pPr>
+  </w:style>
+  <w:style w:type="paragraph" w:styleId="List2">
+    <w:name w:val="List 2"/>
+    <w:basedOn w:val="Normal"/>
+    <w:rsid w:val="0023458B"/>
+    <w:pPr>
+      <w:ind w:left="566" w:hanging="283"/>
+      <w:contextualSpacing/>
+      <w:jc w:val="left"/>
+    </w:pPr>
+  </w:style>
+  <w:style w:type="paragraph" w:styleId="List3">
+    <w:name w:val="List 3"/>
+    <w:basedOn w:val="Normal"/>
+    <w:rsid w:val="0023458B"/>
+    <w:pPr>
+      <w:ind w:left="849" w:hanging="283"/>
+      <w:contextualSpacing/>
+      <w:jc w:val="left"/>
+    </w:pPr>
+  </w:style>
+  <w:style w:type="paragraph" w:styleId="List4">
+    <w:name w:val="List 4"/>
+    <w:basedOn w:val="Normal"/>
+    <w:rsid w:val="0023458B"/>
+    <w:pPr>
+      <w:ind w:left="1132" w:hanging="283"/>
+      <w:contextualSpacing/>
+      <w:jc w:val="left"/>
+    </w:pPr>
+  </w:style>
+  <w:style w:type="paragraph" w:styleId="List5">
+    <w:name w:val="List 5"/>
+    <w:basedOn w:val="Normal"/>
+    <w:rsid w:val="0023458B"/>
+    <w:pPr>
+      <w:ind w:left="1415" w:hanging="283"/>
+      <w:contextualSpacing/>
+      <w:jc w:val="left"/>
+    </w:pPr>
+  </w:style>
+  <w:style w:type="paragraph" w:styleId="ListBullet">
+    <w:name w:val="List Bullet"/>
+    <w:basedOn w:val="Normal"/>
+    <w:rsid w:val="0023458B"/>
+    <w:pPr>
+      <w:numPr>
+        <w:numId w:val="27"/>
+      </w:numPr>
+      <w:contextualSpacing/>
+      <w:jc w:val="left"/>
+    </w:pPr>
+  </w:style>
+  <w:style w:type="paragraph" w:styleId="ListBullet2">
+    <w:name w:val="List Bullet 2"/>
+    <w:basedOn w:val="Normal"/>
+    <w:rsid w:val="0023458B"/>
+    <w:pPr>
+      <w:numPr>
+        <w:numId w:val="28"/>
+      </w:numPr>
+      <w:contextualSpacing/>
+      <w:jc w:val="left"/>
+    </w:pPr>
+  </w:style>
+  <w:style w:type="paragraph" w:styleId="ListBullet3">
+    <w:name w:val="List Bullet 3"/>
+    <w:basedOn w:val="Normal"/>
+    <w:rsid w:val="0023458B"/>
+    <w:pPr>
+      <w:numPr>
+        <w:numId w:val="29"/>
+      </w:numPr>
+      <w:contextualSpacing/>
+      <w:jc w:val="left"/>
+    </w:pPr>
+  </w:style>
+  <w:style w:type="paragraph" w:styleId="ListBullet4">
+    <w:name w:val="List Bullet 4"/>
+    <w:basedOn w:val="Normal"/>
+    <w:rsid w:val="0023458B"/>
+    <w:pPr>
+      <w:numPr>
+        <w:numId w:val="30"/>
+      </w:numPr>
+      <w:contextualSpacing/>
+      <w:jc w:val="left"/>
+    </w:pPr>
+  </w:style>
+  <w:style w:type="paragraph" w:styleId="ListBullet5">
+    <w:name w:val="List Bullet 5"/>
+    <w:basedOn w:val="Normal"/>
+    <w:rsid w:val="0023458B"/>
+    <w:pPr>
+      <w:numPr>
+        <w:numId w:val="31"/>
+      </w:numPr>
+      <w:contextualSpacing/>
+      <w:jc w:val="left"/>
+    </w:pPr>
   </w:style>
 </w:styles>
 </file>

</xml_diff>